<commit_message>
ppt and paper fixes
</commit_message>
<xml_diff>
--- a/paper_submission/Predicting State of Charge (SoC) for EV Batteries Based on Trip Data.docx
+++ b/paper_submission/Predicting State of Charge (SoC) for EV Batteries Based on Trip Data.docx
@@ -63,18 +63,6 @@
           <w:kern w:val="48"/>
         </w:rPr>
         <w:t xml:space="preserve"> </w:t>
-      </w:r>
-      <w:r>
-        <w:rPr>
-          <w:kern w:val="48"/>
-        </w:rPr>
-        <w:t>b</w:t>
-      </w:r>
-      <w:r>
-        <w:rPr>
-          <w:kern w:val="48"/>
-        </w:rPr>
-        <w:t xml:space="preserve">atteries </w:t>
       </w:r>
       <w:r>
         <w:rPr>
@@ -180,23 +168,7 @@
                 <w:sz w:val="18"/>
                 <w:szCs w:val="18"/>
               </w:rPr>
-              <w:t xml:space="preserve">Omkar </w:t>
-            </w:r>
-            <w:proofErr w:type="spellStart"/>
-            <w:r>
-              <w:rPr>
-                <w:sz w:val="18"/>
-                <w:szCs w:val="18"/>
-              </w:rPr>
-              <w:t>Jayendra</w:t>
-            </w:r>
-            <w:proofErr w:type="spellEnd"/>
-            <w:r>
-              <w:rPr>
-                <w:sz w:val="18"/>
-                <w:szCs w:val="18"/>
-              </w:rPr>
-              <w:t xml:space="preserve"> Rane</w:t>
+              <w:t>Omkar Jayendra Rane</w:t>
             </w:r>
           </w:p>
           <w:p>
@@ -808,44 +780,22 @@
         <w:rPr>
           <w:bCs/>
         </w:rPr>
-        <w:t xml:space="preserve"> </w:t>
-      </w:r>
-      <w:proofErr w:type="gramStart"/>
+        <w:t xml:space="preserve"> et al.</w:t>
+      </w:r>
       <w:r>
         <w:rPr>
           <w:bCs/>
         </w:rPr>
-        <w:t>et al.</w:t>
+        <w:t xml:space="preserve">[8] </w:t>
+      </w:r>
+      <w:r>
+        <w:t xml:space="preserve">based methods are good in spatial feature extraction, they probably do not have temporal modeling capability; thus, they are somewhat restricted for long-term SoC estimation. Evading generalization challenges, </w:t>
       </w:r>
       <w:r>
         <w:rPr>
           <w:bCs/>
         </w:rPr>
-        <w:t>[</w:t>
-      </w:r>
-      <w:proofErr w:type="gramEnd"/>
-      <w:r>
-        <w:rPr>
-          <w:bCs/>
-        </w:rPr>
-        <w:t xml:space="preserve">8] </w:t>
-      </w:r>
-      <w:r>
-        <w:t xml:space="preserve">based methods are good in spatial feature extraction, they probably do not have temporal modeling capability; thus, they are somewhat restricted for long-term SoC estimation. Evading generalization challenges, </w:t>
-      </w:r>
-      <w:proofErr w:type="spellStart"/>
-      <w:r>
-        <w:rPr>
-          <w:bCs/>
-        </w:rPr>
-        <w:t>Unterrieder</w:t>
-      </w:r>
-      <w:proofErr w:type="spellEnd"/>
-      <w:r>
-        <w:rPr>
-          <w:bCs/>
-        </w:rPr>
-        <w:t xml:space="preserve"> et al</w:t>
+        <w:t>Unterrieder et al</w:t>
       </w:r>
       <w:r>
         <w:t xml:space="preserve"> [5] presented </w:t>
@@ -920,19 +870,11 @@
       <w:r>
         <w:t xml:space="preserve"> </w:t>
       </w:r>
-      <w:proofErr w:type="spellStart"/>
       <w:r>
         <w:rPr>
           <w:bCs/>
         </w:rPr>
-        <w:t>Agustono</w:t>
-      </w:r>
-      <w:proofErr w:type="spellEnd"/>
-      <w:r>
-        <w:rPr>
-          <w:bCs/>
-        </w:rPr>
-        <w:t xml:space="preserve"> et al</w:t>
+        <w:t>Agustono et al</w:t>
       </w:r>
       <w:r>
         <w:t>. [</w:t>
@@ -1786,33 +1728,7 @@
                 <w:szCs w:val="24"/>
                 <w:lang w:eastAsia="en-IN"/>
               </w:rPr>
-              <w:t>Ensemble learning (</w:t>
-            </w:r>
-            <w:proofErr w:type="spellStart"/>
-            <w:r>
-              <w:rPr>
-                <w:rFonts w:eastAsia="Times New Roman"/>
-                <w:bCs/>
-                <w:color w:val="000000"/>
-                <w:kern w:val="2"/>
-                <w:sz w:val="16"/>
-                <w:szCs w:val="24"/>
-                <w:lang w:eastAsia="en-IN"/>
-              </w:rPr>
-              <w:t>AdaBoost.Rt</w:t>
-            </w:r>
-            <w:proofErr w:type="spellEnd"/>
-            <w:r>
-              <w:rPr>
-                <w:rFonts w:eastAsia="Times New Roman"/>
-                <w:bCs/>
-                <w:color w:val="000000"/>
-                <w:kern w:val="2"/>
-                <w:sz w:val="16"/>
-                <w:szCs w:val="24"/>
-                <w:lang w:eastAsia="en-IN"/>
-              </w:rPr>
-              <w:t>-RNN)</w:t>
+              <w:t>Ensemble learning (AdaBoost.Rt-RNN)</w:t>
             </w:r>
           </w:p>
         </w:tc>
@@ -1907,7 +1823,6 @@
               </w:rPr>
             </w:pPr>
             <w:bookmarkStart w:id="1" w:name="_Hlk192982547"/>
-            <w:proofErr w:type="spellStart"/>
             <w:r>
               <w:rPr>
                 <w:rFonts w:eastAsia="Times New Roman"/>
@@ -1918,20 +1833,7 @@
                 <w:szCs w:val="24"/>
                 <w:lang w:eastAsia="en-IN"/>
               </w:rPr>
-              <w:t>Unterrieder</w:t>
-            </w:r>
-            <w:proofErr w:type="spellEnd"/>
-            <w:r>
-              <w:rPr>
-                <w:rFonts w:eastAsia="Times New Roman"/>
-                <w:bCs/>
-                <w:color w:val="000000"/>
-                <w:kern w:val="2"/>
-                <w:sz w:val="16"/>
-                <w:szCs w:val="24"/>
-                <w:lang w:eastAsia="en-IN"/>
-              </w:rPr>
-              <w:t xml:space="preserve"> et al</w:t>
+              <w:t>Unterrieder et al</w:t>
             </w:r>
             <w:bookmarkEnd w:id="1"/>
             <w:r>
@@ -2662,7 +2564,6 @@
               </w:rPr>
             </w:pPr>
             <w:bookmarkStart w:id="5" w:name="_Hlk193064198"/>
-            <w:proofErr w:type="spellStart"/>
             <w:r>
               <w:rPr>
                 <w:rFonts w:eastAsia="Times New Roman"/>
@@ -2673,20 +2574,7 @@
                 <w:szCs w:val="24"/>
                 <w:lang w:eastAsia="en-IN"/>
               </w:rPr>
-              <w:t>Agustono</w:t>
-            </w:r>
-            <w:proofErr w:type="spellEnd"/>
-            <w:r>
-              <w:rPr>
-                <w:rFonts w:eastAsia="Times New Roman"/>
-                <w:bCs/>
-                <w:color w:val="000000"/>
-                <w:kern w:val="2"/>
-                <w:sz w:val="16"/>
-                <w:szCs w:val="24"/>
-                <w:lang w:eastAsia="en-IN"/>
-              </w:rPr>
-              <w:t xml:space="preserve"> et al.</w:t>
+              <w:t>Agustono et al.</w:t>
             </w:r>
             <w:bookmarkEnd w:id="5"/>
           </w:p>
@@ -2890,33 +2778,7 @@
                 <w:szCs w:val="24"/>
                 <w:lang w:eastAsia="en-IN"/>
               </w:rPr>
-              <w:t xml:space="preserve">AdaBoost-PSO-SVM improves </w:t>
-            </w:r>
-            <w:proofErr w:type="spellStart"/>
-            <w:r>
-              <w:rPr>
-                <w:rFonts w:eastAsia="Times New Roman"/>
-                <w:bCs/>
-                <w:color w:val="000000"/>
-                <w:kern w:val="2"/>
-                <w:sz w:val="16"/>
-                <w:szCs w:val="24"/>
-                <w:lang w:eastAsia="en-IN"/>
-              </w:rPr>
-              <w:t>SoH</w:t>
-            </w:r>
-            <w:proofErr w:type="spellEnd"/>
-            <w:r>
-              <w:rPr>
-                <w:rFonts w:eastAsia="Times New Roman"/>
-                <w:bCs/>
-                <w:color w:val="000000"/>
-                <w:kern w:val="2"/>
-                <w:sz w:val="16"/>
-                <w:szCs w:val="24"/>
-                <w:lang w:eastAsia="en-IN"/>
-              </w:rPr>
-              <w:t xml:space="preserve"> estimation accuracy alongside SoC prediction</w:t>
+              <w:t>AdaBoost-PSO-SVM improves SoH estimation accuracy alongside SoC prediction</w:t>
             </w:r>
           </w:p>
         </w:tc>
@@ -2960,15 +2822,7 @@
           <w:spacing w:val="-1"/>
           <w:lang w:val="en-IN"/>
         </w:rPr>
-        <w:t xml:space="preserve">The State of Charge (SoC) prediction methodology is presented in a form of a detailed pipeline in Fig. 1, composed of four primary stages: the Data Flow, the Training Flow, the Evaluation Flow, and the Deployment Flow. Such a framework streams the raw telemetry data into training machine learning models, model evaluation, and real-time deployment to estimate </w:t>
-      </w:r>
-      <w:proofErr w:type="spellStart"/>
-      <w:r>
-        <w:rPr>
-          <w:spacing w:val="-1"/>
-          <w:lang w:val="en-IN"/>
-        </w:rPr>
-        <w:t>SoC</w:t>
+        <w:t>The State of Charge (SoC) prediction methodology is presented in a form of a detailed pipeline in Fig. 1, composed of four primary stages: the Data Flow, the Training Flow, the Evaluation Flow, and the Deployment Flow. Such a framework streams the raw telemetry data into training machine learning models, model evaluation, and real-time deployment to estimate SoC</w:t>
       </w:r>
       <w:r>
         <w:rPr>
@@ -2977,7 +2831,6 @@
         </w:rPr>
         <w:t>.</w:t>
       </w:r>
-      <w:proofErr w:type="spellEnd"/>
     </w:p>
     <w:p>
       <w:pPr>
@@ -3012,7 +2865,21 @@
           <w:spacing w:val="-1"/>
           <w:lang w:val="en-IN"/>
         </w:rPr>
-        <w:t xml:space="preserve">In this study, we utilize the dual-Electric Vehicle Dataset (d-EVD) [1], an open-access dataset designed to support research in electric vehicle (EV) energy consumption </w:t>
+        <w:t>In this study, we utilize the dual-Electric Vehicle Dataset (d-EVD) [1</w:t>
+      </w:r>
+      <w:r>
+        <w:rPr>
+          <w:spacing w:val="-1"/>
+          <w:lang w:val="en-IN"/>
+        </w:rPr>
+        <w:t>2</w:t>
+      </w:r>
+      <w:r>
+        <w:rPr>
+          <w:spacing w:val="-1"/>
+          <w:lang w:val="en-IN"/>
+        </w:rPr>
+        <w:t xml:space="preserve">], an open-access dataset designed to support research in electric vehicle (EV) energy consumption </w:t>
       </w:r>
       <w:r>
         <w:rPr>
@@ -3250,9 +3117,8 @@
           <w:sz w:val="20"/>
           <w:szCs w:val="20"/>
         </w:rPr>
-        <w:t xml:space="preserve">Data Cleaning - Taking care of missing values and anomalies </w:t>
-      </w:r>
-      <w:proofErr w:type="gramStart"/>
+        <w:t xml:space="preserve">Data Cleaning - Taking care of missing values and anomalies in order to retain the integrity of the </w:t>
+      </w:r>
       <w:r>
         <w:rPr>
           <w:rFonts w:ascii="Times New Roman" w:eastAsia="SimSun" w:hAnsi="Times New Roman" w:cs="Times New Roman"/>
@@ -3261,9 +3127,8 @@
           <w:sz w:val="20"/>
           <w:szCs w:val="20"/>
         </w:rPr>
-        <w:t>in order to</w:t>
-      </w:r>
-      <w:proofErr w:type="gramEnd"/>
+        <w:t>data. Feature</w:t>
+      </w:r>
       <w:r>
         <w:rPr>
           <w:rFonts w:ascii="Times New Roman" w:eastAsia="SimSun" w:hAnsi="Times New Roman" w:cs="Times New Roman"/>
@@ -3272,49 +3137,7 @@
           <w:sz w:val="20"/>
           <w:szCs w:val="20"/>
         </w:rPr>
-        <w:t xml:space="preserve"> retain the integrity of the </w:t>
-      </w:r>
-      <w:r>
-        <w:rPr>
-          <w:rFonts w:ascii="Times New Roman" w:eastAsia="SimSun" w:hAnsi="Times New Roman" w:cs="Times New Roman"/>
-          <w:spacing w:val="-1"/>
-          <w:kern w:val="0"/>
-          <w:sz w:val="20"/>
-          <w:szCs w:val="20"/>
-        </w:rPr>
-        <w:t>data. Feature</w:t>
-      </w:r>
-      <w:r>
-        <w:rPr>
-          <w:rFonts w:ascii="Times New Roman" w:eastAsia="SimSun" w:hAnsi="Times New Roman" w:cs="Times New Roman"/>
-          <w:spacing w:val="-1"/>
-          <w:kern w:val="0"/>
-          <w:sz w:val="20"/>
-          <w:szCs w:val="20"/>
-        </w:rPr>
-        <w:t xml:space="preserve"> Scaling - </w:t>
-      </w:r>
-      <w:proofErr w:type="spellStart"/>
-      <w:r>
-        <w:rPr>
-          <w:rFonts w:ascii="Times New Roman" w:eastAsia="SimSun" w:hAnsi="Times New Roman" w:cs="Times New Roman"/>
-          <w:spacing w:val="-1"/>
-          <w:kern w:val="0"/>
-          <w:sz w:val="20"/>
-          <w:szCs w:val="20"/>
-        </w:rPr>
-        <w:t>StandardScaler</w:t>
-      </w:r>
-      <w:proofErr w:type="spellEnd"/>
-      <w:r>
-        <w:rPr>
-          <w:rFonts w:ascii="Times New Roman" w:eastAsia="SimSun" w:hAnsi="Times New Roman" w:cs="Times New Roman"/>
-          <w:spacing w:val="-1"/>
-          <w:kern w:val="0"/>
-          <w:sz w:val="20"/>
-          <w:szCs w:val="20"/>
-        </w:rPr>
-        <w:t xml:space="preserve"> is used for standardization in normalizing feature distributions.</w:t>
+        <w:t xml:space="preserve"> Scaling - StandardScaler is used for standardization in normalizing feature distributions.</w:t>
       </w:r>
     </w:p>
     <w:p>
@@ -3509,20 +3332,8 @@
           <w:sz w:val="20"/>
           <w:szCs w:val="20"/>
         </w:rPr>
-        <w:t xml:space="preserve"> tuning, where the number of estimators is set to 100.Study of feature importance regarding identification of factors affecting prediction of </w:t>
-      </w:r>
-      <w:proofErr w:type="spellStart"/>
-      <w:r>
-        <w:rPr>
-          <w:rFonts w:ascii="Times New Roman" w:eastAsia="SimSun" w:hAnsi="Times New Roman" w:cs="Times New Roman"/>
-          <w:spacing w:val="-1"/>
-          <w:kern w:val="0"/>
-          <w:sz w:val="20"/>
-          <w:szCs w:val="20"/>
-        </w:rPr>
-        <w:t>SoC.</w:t>
-      </w:r>
-      <w:proofErr w:type="spellEnd"/>
+        <w:t xml:space="preserve"> tuning, where the number of estimators is set to 100.Study of feature importance regarding identification of factors affecting prediction of SoC.</w:t>
+      </w:r>
       <w:r>
         <w:rPr>
           <w:rFonts w:ascii="Times New Roman" w:eastAsia="SimSun" w:hAnsi="Times New Roman" w:cs="Times New Roman"/>
@@ -3610,31 +3421,7 @@
           <w:sz w:val="20"/>
           <w:szCs w:val="20"/>
         </w:rPr>
-        <w:t xml:space="preserve"> MLP of three hidden layers with 128, 64, and 32-neuron </w:t>
-      </w:r>
-      <w:proofErr w:type="spellStart"/>
-      <w:proofErr w:type="gramStart"/>
-      <w:r>
-        <w:rPr>
-          <w:rFonts w:ascii="Times New Roman" w:eastAsia="SimSun" w:hAnsi="Times New Roman" w:cs="Times New Roman"/>
-          <w:spacing w:val="-1"/>
-          <w:kern w:val="0"/>
-          <w:sz w:val="20"/>
-          <w:szCs w:val="20"/>
-        </w:rPr>
-        <w:t>layers;ReLU</w:t>
-      </w:r>
-      <w:proofErr w:type="spellEnd"/>
-      <w:proofErr w:type="gramEnd"/>
-      <w:r>
-        <w:rPr>
-          <w:rFonts w:ascii="Times New Roman" w:eastAsia="SimSun" w:hAnsi="Times New Roman" w:cs="Times New Roman"/>
-          <w:spacing w:val="-1"/>
-          <w:kern w:val="0"/>
-          <w:sz w:val="20"/>
-          <w:szCs w:val="20"/>
-        </w:rPr>
-        <w:t xml:space="preserve"> activation function for a layer because of its </w:t>
+        <w:t xml:space="preserve"> MLP of three hidden layers with 128, 64, and 32-neuron layers;ReLU activation function for a layer because of its </w:t>
       </w:r>
       <w:r>
         <w:rPr>
@@ -3976,20 +3763,8 @@
           <w:sz w:val="20"/>
           <w:szCs w:val="20"/>
         </w:rPr>
-        <w:t xml:space="preserve">SoC Prediction-The selected model processes the input features and produces the predicted </w:t>
-      </w:r>
-      <w:proofErr w:type="spellStart"/>
-      <w:r>
-        <w:rPr>
-          <w:rFonts w:ascii="Times New Roman" w:eastAsia="SimSun" w:hAnsi="Times New Roman" w:cs="Times New Roman"/>
-          <w:spacing w:val="-1"/>
-          <w:kern w:val="0"/>
-          <w:sz w:val="20"/>
-          <w:szCs w:val="20"/>
-        </w:rPr>
-        <w:t>SoC.</w:t>
-      </w:r>
-      <w:proofErr w:type="spellEnd"/>
+        <w:t>SoC Prediction-The selected model processes the input features and produces the predicted SoC.</w:t>
+      </w:r>
     </w:p>
     <w:p>
       <w:pPr>
@@ -4259,15 +4034,7 @@
       </w:pPr>
       <w:bookmarkStart w:id="6" w:name="_Hlk188137520"/>
       <w:r>
-        <w:t xml:space="preserve">The proposed SoC prediction framework was deployed using a </w:t>
-      </w:r>
-      <w:proofErr w:type="spellStart"/>
-      <w:r>
-        <w:t>Streamlit</w:t>
-      </w:r>
-      <w:proofErr w:type="spellEnd"/>
-      <w:r>
-        <w:t>-based web application, allowing users to upload trained models, scalers, and input feature values to obtain real-time SoC predictions. This section presents the evaluation results of the implemented machine learning models, discussing their accuracy, Mean Absolute Error (MAE), and overall effectiveness.</w:t>
+        <w:t>The proposed SoC prediction framework was deployed using a Streamlit-based web application, allowing users to upload trained models, scalers, and input feature values to obtain real-time SoC predictions. This section presents the evaluation results of the implemented machine learning models, discussing their accuracy, Mean Absolute Error (MAE), and overall effectiveness.</w:t>
       </w:r>
     </w:p>
     <w:p>
@@ -4972,7 +4739,6 @@
         </w:rPr>
         <w:t xml:space="preserve"> </w:t>
       </w:r>
-      <w:proofErr w:type="gramStart"/>
       <w:r>
         <w:rPr>
           <w:spacing w:val="-1"/>
@@ -4987,7 +4753,6 @@
         </w:rPr>
         <w:t>forest</w:t>
       </w:r>
-      <w:proofErr w:type="gramEnd"/>
       <w:r>
         <w:rPr>
           <w:spacing w:val="-1"/>
@@ -5415,48 +5180,8 @@
           <w:sz w:val="16"/>
           <w:szCs w:val="16"/>
         </w:rPr>
-        <w:t xml:space="preserve"> </w:t>
-      </w:r>
-      <w:proofErr w:type="spellStart"/>
-      <w:r>
-        <w:rPr>
-          <w:b/>
-          <w:bCs/>
-          <w:i w:val="0"/>
-          <w:iCs w:val="0"/>
-          <w:color w:val="000000" w:themeColor="text1"/>
-          <w:sz w:val="16"/>
-          <w:szCs w:val="16"/>
-        </w:rPr>
-        <w:t>soc_linear_reg_prediction_model.pkl</w:t>
-      </w:r>
-      <w:proofErr w:type="spellEnd"/>
-      <w:r>
-        <w:rPr>
-          <w:b/>
-          <w:bCs/>
-          <w:i w:val="0"/>
-          <w:iCs w:val="0"/>
-          <w:color w:val="000000" w:themeColor="text1"/>
-          <w:sz w:val="16"/>
-          <w:szCs w:val="16"/>
-        </w:rPr>
-        <w:t xml:space="preserve"> along with </w:t>
-      </w:r>
-      <w:proofErr w:type="spellStart"/>
-      <w:r>
-        <w:rPr>
-          <w:b/>
-          <w:bCs/>
-          <w:i w:val="0"/>
-          <w:iCs w:val="0"/>
-          <w:color w:val="000000" w:themeColor="text1"/>
-          <w:sz w:val="16"/>
-          <w:szCs w:val="16"/>
-        </w:rPr>
-        <w:t>scaler_linear_reg.pkl</w:t>
-      </w:r>
-      <w:proofErr w:type="spellEnd"/>
+        <w:t xml:space="preserve"> soc_linear_reg_prediction_model.pkl along with scaler_linear_reg.pkl</w:t>
+      </w:r>
       <w:r>
         <w:rPr>
           <w:b/>
@@ -5653,31 +5378,7 @@
         <w:t>second and third</w:t>
       </w:r>
       <w:r>
-        <w:t xml:space="preserve"> images demonstrate the functionality of the application when using a Linear Regression model. The user uploads </w:t>
-      </w:r>
-      <w:proofErr w:type="spellStart"/>
-      <w:r>
-        <w:t>soc_linear_reg_prediction_model.pkl</w:t>
-      </w:r>
-      <w:proofErr w:type="spellEnd"/>
-      <w:r>
-        <w:t xml:space="preserve"> along with </w:t>
-      </w:r>
-      <w:proofErr w:type="spellStart"/>
-      <w:r>
-        <w:t>scaler_linear_reg.pkl</w:t>
-      </w:r>
-      <w:proofErr w:type="spellEnd"/>
-      <w:r>
-        <w:t xml:space="preserve">. Once loaded successfully, users can enter various input parameters such as acceleration, speed, energy consumed, and energy </w:t>
-      </w:r>
-      <w:proofErr w:type="gramStart"/>
-      <w:r>
-        <w:t>regenerated</w:t>
-      </w:r>
-      <w:proofErr w:type="gramEnd"/>
-      <w:r>
-        <w:t xml:space="preserve">. The application then computes the predicted SoC value, which in this case is displayed as </w:t>
+        <w:t xml:space="preserve"> images demonstrate the functionality of the application when using a Linear Regression model. The user uploads soc_linear_reg_prediction_model.pkl along with scaler_linear_reg.pkl. Once loaded successfully, users can enter various input parameters such as acceleration, speed, energy consumed, and energy regenerated. The application then computes the predicted SoC value, which in this case is displayed as </w:t>
       </w:r>
       <w:r>
         <w:t>0.89%</w:t>
@@ -5867,7 +5568,6 @@
         </w:rPr>
         <w:t xml:space="preserve">Uploading of </w:t>
       </w:r>
-      <w:proofErr w:type="spellStart"/>
       <w:r>
         <w:rPr>
           <w:b/>
@@ -5878,35 +5578,8 @@
           <w:sz w:val="16"/>
           <w:szCs w:val="16"/>
         </w:rPr>
-        <w:t>random_forest_model.pkl</w:t>
-      </w:r>
-      <w:proofErr w:type="spellEnd"/>
-      <w:r>
-        <w:rPr>
-          <w:b/>
-          <w:bCs/>
-          <w:i w:val="0"/>
-          <w:iCs w:val="0"/>
-          <w:color w:val="000000" w:themeColor="text1"/>
-          <w:sz w:val="16"/>
-          <w:szCs w:val="16"/>
-        </w:rPr>
-        <w:t xml:space="preserve"> and a shared scaler file </w:t>
-      </w:r>
-      <w:proofErr w:type="spellStart"/>
-      <w:r>
-        <w:rPr>
-          <w:b/>
-          <w:bCs/>
-          <w:i w:val="0"/>
-          <w:iCs w:val="0"/>
-          <w:color w:val="000000" w:themeColor="text1"/>
-          <w:sz w:val="16"/>
-          <w:szCs w:val="16"/>
-        </w:rPr>
-        <w:t>scaler_nn_random.pkl</w:t>
-      </w:r>
-      <w:proofErr w:type="spellEnd"/>
+        <w:t>random_forest_model.pkl and a shared scaler file scaler_nn_random.pkl</w:t>
+      </w:r>
       <w:r>
         <w:rPr>
           <w:b/>
@@ -6218,37 +5891,7 @@
         <w:rPr>
           <w:spacing w:val="-1"/>
         </w:rPr>
-        <w:t xml:space="preserve">The user uploads </w:t>
-      </w:r>
-      <w:proofErr w:type="spellStart"/>
-      <w:r>
-        <w:rPr>
-          <w:spacing w:val="-1"/>
-        </w:rPr>
-        <w:t>random_forest_model.pkl</w:t>
-      </w:r>
-      <w:proofErr w:type="spellEnd"/>
-      <w:r>
-        <w:rPr>
-          <w:spacing w:val="-1"/>
-        </w:rPr>
-        <w:t xml:space="preserve"> and a shared scaler file </w:t>
-      </w:r>
-      <w:proofErr w:type="spellStart"/>
-      <w:proofErr w:type="gramStart"/>
-      <w:r>
-        <w:rPr>
-          <w:spacing w:val="-1"/>
-        </w:rPr>
-        <w:t>scaler_nn_random.pkl.The</w:t>
-      </w:r>
-      <w:proofErr w:type="spellEnd"/>
-      <w:proofErr w:type="gramEnd"/>
-      <w:r>
-        <w:rPr>
-          <w:spacing w:val="-1"/>
-        </w:rPr>
-        <w:t xml:space="preserve"> model successfully </w:t>
+        <w:t xml:space="preserve">The user uploads random_forest_model.pkl and a shared scaler file scaler_nn_random.pkl.The model successfully </w:t>
       </w:r>
       <w:r>
         <w:rPr>
@@ -6463,7 +6106,6 @@
         </w:rPr>
         <w:t xml:space="preserve"> Uploading of </w:t>
       </w:r>
-      <w:proofErr w:type="spellStart"/>
       <w:r>
         <w:rPr>
           <w:b/>
@@ -6476,7 +6118,6 @@
         </w:rPr>
         <w:t>neural_network_model.pkl</w:t>
       </w:r>
-      <w:proofErr w:type="spellEnd"/>
       <w:r>
         <w:rPr>
           <w:b/>
@@ -6497,9 +6138,8 @@
           <w:sz w:val="16"/>
           <w:szCs w:val="16"/>
         </w:rPr>
-        <w:t xml:space="preserve">and a shared scaler file </w:t>
-      </w:r>
-      <w:proofErr w:type="spellStart"/>
+        <w:t>and a shared scaler file scaler_nn_random.pkl</w:t>
+      </w:r>
       <w:r>
         <w:rPr>
           <w:b/>
@@ -6510,9 +6150,8 @@
           <w:sz w:val="16"/>
           <w:szCs w:val="16"/>
         </w:rPr>
-        <w:t>scaler_nn_random.pkl</w:t>
-      </w:r>
-      <w:proofErr w:type="spellEnd"/>
+        <w:t xml:space="preserve"> files for </w:t>
+      </w:r>
       <w:r>
         <w:rPr>
           <w:b/>
@@ -6523,7 +6162,7 @@
           <w:sz w:val="16"/>
           <w:szCs w:val="16"/>
         </w:rPr>
-        <w:t xml:space="preserve"> files for </w:t>
+        <w:t>neural network</w:t>
       </w:r>
       <w:r>
         <w:rPr>
@@ -6535,45 +6174,7 @@
           <w:sz w:val="16"/>
           <w:szCs w:val="16"/>
         </w:rPr>
-        <w:t xml:space="preserve">neural </w:t>
-      </w:r>
-      <w:proofErr w:type="gramStart"/>
-      <w:r>
-        <w:rPr>
-          <w:b/>
-          <w:bCs/>
-          <w:i w:val="0"/>
-          <w:iCs w:val="0"/>
-          <w:color w:val="000000" w:themeColor="text1"/>
-          <w:sz w:val="16"/>
-          <w:szCs w:val="16"/>
-        </w:rPr>
-        <w:t>network</w:t>
-      </w:r>
-      <w:r>
-        <w:rPr>
-          <w:b/>
-          <w:bCs/>
-          <w:i w:val="0"/>
-          <w:iCs w:val="0"/>
-          <w:color w:val="000000" w:themeColor="text1"/>
-          <w:sz w:val="16"/>
-          <w:szCs w:val="16"/>
-        </w:rPr>
-        <w:t xml:space="preserve"> based</w:t>
-      </w:r>
-      <w:proofErr w:type="gramEnd"/>
-      <w:r>
-        <w:rPr>
-          <w:b/>
-          <w:bCs/>
-          <w:i w:val="0"/>
-          <w:iCs w:val="0"/>
-          <w:color w:val="000000" w:themeColor="text1"/>
-          <w:sz w:val="16"/>
-          <w:szCs w:val="16"/>
-        </w:rPr>
-        <w:t xml:space="preserve"> predictions</w:t>
+        <w:t xml:space="preserve"> based predictions</w:t>
       </w:r>
       <w:bookmarkStart w:id="12" w:name="_Hlk188139050"/>
       <w:bookmarkEnd w:id="11"/>
@@ -6763,21 +6364,7 @@
         <w:rPr>
           <w:lang w:val="en-IN"/>
         </w:rPr>
-        <w:t xml:space="preserve">Similarly, the final set of images presents the neural network-based SoC prediction. The user selects </w:t>
-      </w:r>
-      <w:proofErr w:type="spellStart"/>
-      <w:r>
-        <w:rPr>
-          <w:lang w:val="en-IN"/>
-        </w:rPr>
-        <w:t>neural_network_model.pkl</w:t>
-      </w:r>
-      <w:proofErr w:type="spellEnd"/>
-      <w:r>
-        <w:rPr>
-          <w:lang w:val="en-IN"/>
-        </w:rPr>
-        <w:t xml:space="preserve"> and the corresponding scaler. After feature input, the system computes and displays the SoC, which is observed to be 0.</w:t>
+        <w:t>Similarly, the final set of images presents the neural network-based SoC prediction. The user selects neural_network_model.pkl and the corresponding scaler. After feature input, the system computes and displays the SoC, which is observed to be 0.</w:t>
       </w:r>
       <w:r>
         <w:rPr>
@@ -6825,21 +6412,7 @@
         <w:rPr>
           <w:lang w:val="en-IN"/>
         </w:rPr>
-        <w:t xml:space="preserve">, and Neural Networks into </w:t>
-      </w:r>
-      <w:proofErr w:type="spellStart"/>
-      <w:r>
-        <w:rPr>
-          <w:lang w:val="en-IN"/>
-        </w:rPr>
-        <w:t>Streamlit</w:t>
-      </w:r>
-      <w:proofErr w:type="spellEnd"/>
-      <w:r>
-        <w:rPr>
-          <w:lang w:val="en-IN"/>
-        </w:rPr>
-        <w:t xml:space="preserve">-based web applications which do real-time SoC estimation. </w:t>
+        <w:t xml:space="preserve">, and Neural Networks into Streamlit-based web applications which do real-time SoC estimation. </w:t>
       </w:r>
     </w:p>
     <w:p>
@@ -6853,21 +6426,7 @@
         <w:rPr>
           <w:lang w:val="en-IN"/>
         </w:rPr>
-        <w:t xml:space="preserve">According to the findings of the experiment, Neural Networks outperform the other models with RMSE of 0.0093, MAE of 0.0066, and R² Score of 0.9984, a demonstration of a balance between accuracy and generalizability Among all the models, Random Forest achieved a perfect R² Score of 1.0000, but its near-zero error value suggests it may suffer from overfitting and thus raise concerns regarding its ability to generalize with unseen data. On the other hand, Linear Regression, with an RMSE of 0.0356 and MAE of 0.0266, performed the poorest among the approaches explored, showing that a linear approach is not adequate to deal with changes in </w:t>
-      </w:r>
-      <w:proofErr w:type="spellStart"/>
-      <w:r>
-        <w:rPr>
-          <w:lang w:val="en-IN"/>
-        </w:rPr>
-        <w:t>SoC.</w:t>
-      </w:r>
-      <w:proofErr w:type="spellEnd"/>
-      <w:r>
-        <w:rPr>
-          <w:lang w:val="en-IN"/>
-        </w:rPr>
-        <w:t xml:space="preserve"> </w:t>
+        <w:t xml:space="preserve">According to the findings of the experiment, Neural Networks outperform the other models with RMSE of 0.0093, MAE of 0.0066, and R² Score of 0.9984, a demonstration of a balance between accuracy and generalizability Among all the models, Random Forest achieved a perfect R² Score of 1.0000, but its near-zero error value suggests it may suffer from overfitting and thus raise concerns regarding its ability to generalize with unseen data. On the other hand, Linear Regression, with an RMSE of 0.0356 and MAE of 0.0266, performed the poorest among the approaches explored, showing that a linear approach is not adequate to deal with changes in SoC. </w:t>
       </w:r>
     </w:p>
     <w:p>
@@ -6877,19 +6436,11 @@
           <w:lang w:val="en-IN"/>
         </w:rPr>
       </w:pPr>
-      <w:proofErr w:type="spellStart"/>
-      <w:r>
-        <w:rPr>
-          <w:lang w:val="en-IN"/>
-        </w:rPr>
-        <w:t>Streamlit</w:t>
-      </w:r>
-      <w:proofErr w:type="spellEnd"/>
-      <w:r>
-        <w:rPr>
-          <w:lang w:val="en-IN"/>
-        </w:rPr>
-        <w:t xml:space="preserve"> application allows intuitive model selection and input feature customization for real-time prediction. The system being flexible and adaptable for adding improvements in EV battery management allows the dynamic uploading of trained models and scalers. A </w:t>
+      <w:r>
+        <w:rPr>
+          <w:lang w:val="en-IN"/>
+        </w:rPr>
+        <w:t xml:space="preserve">Streamlit application allows intuitive model selection and input feature customization for real-time prediction. The system being flexible and adaptable for adding improvements in EV battery management allows the dynamic uploading of trained models and scalers. A </w:t>
       </w:r>
       <w:r>
         <w:rPr>

</xml_diff>